<commit_message>
csv and testrunner according to new master branch
</commit_message>
<xml_diff>
--- a/Docs/ScalableCI-CD_Phase_I.docx
+++ b/Docs/ScalableCI-CD_Phase_I.docx
@@ -1,6 +1,6 @@
 
 <file path=word/document.xml><?xml version="1.0" encoding="utf-8"?>
-<w:document xmlns:ve="http://schemas.openxmlformats.org/markup-compatibility/2006" xmlns:o="urn:schemas-microsoft-com:office:office" xmlns:r="http://schemas.openxmlformats.org/officeDocument/2006/relationships" xmlns:m="http://schemas.openxmlformats.org/officeDocument/2006/math" xmlns:v="urn:schemas-microsoft-com:vml" xmlns:wp="http://schemas.openxmlformats.org/drawingml/2006/wordprocessingDrawing" xmlns:w10="urn:schemas-microsoft-com:office:word" xmlns:w="http://schemas.openxmlformats.org/wordprocessingml/2006/main" xmlns:wne="http://schemas.microsoft.com/office/word/2006/wordml">
+<w:document xmlns:wpc="http://schemas.microsoft.com/office/word/2010/wordprocessingCanvas" xmlns:mc="http://schemas.openxmlformats.org/markup-compatibility/2006" xmlns:o="urn:schemas-microsoft-com:office:office" xmlns:r="http://schemas.openxmlformats.org/officeDocument/2006/relationships" xmlns:m="http://schemas.openxmlformats.org/officeDocument/2006/math" xmlns:v="urn:schemas-microsoft-com:vml" xmlns:wp14="http://schemas.microsoft.com/office/word/2010/wordprocessingDrawing" xmlns:wp="http://schemas.openxmlformats.org/drawingml/2006/wordprocessingDrawing" xmlns:w10="urn:schemas-microsoft-com:office:word" xmlns:w="http://schemas.openxmlformats.org/wordprocessingml/2006/main" xmlns:w14="http://schemas.microsoft.com/office/word/2010/wordml" xmlns:w15="http://schemas.microsoft.com/office/word/2012/wordml" xmlns:wpg="http://schemas.microsoft.com/office/word/2010/wordprocessingGroup" xmlns:wpi="http://schemas.microsoft.com/office/word/2010/wordprocessingInk" xmlns:wne="http://schemas.microsoft.com/office/word/2006/wordml" xmlns:wps="http://schemas.microsoft.com/office/word/2010/wordprocessingShape" mc:Ignorable="w14 w15 wp14">
   <w:body>
     <w:p>
       <w:pPr>
@@ -106,6 +106,12 @@
         </w:numPr>
       </w:pPr>
       <w:r>
+        <w:sym w:font="Wingdings" w:char="F0FC"/>
+      </w:r>
+      <w:r>
+        <w:t xml:space="preserve"> </w:t>
+      </w:r>
+      <w:r>
         <w:t>Understand various tools which will be part of the initial product.</w:t>
       </w:r>
     </w:p>
@@ -118,6 +124,12 @@
         </w:numPr>
       </w:pPr>
       <w:r>
+        <w:sym w:font="Wingdings" w:char="F0FC"/>
+      </w:r>
+      <w:r>
+        <w:t xml:space="preserve"> </w:t>
+      </w:r>
+      <w:r>
         <w:t xml:space="preserve">Setup of Git server, Jenkins server (using </w:t>
       </w:r>
       <w:proofErr w:type="spellStart"/>
@@ -150,6 +162,9 @@
         </w:numPr>
       </w:pPr>
       <w:r>
+        <w:sym w:font="Wingdings" w:char="F0FC"/>
+      </w:r>
+      <w:r>
         <w:t>Basic developer environment setup.</w:t>
       </w:r>
     </w:p>
@@ -170,8 +185,37 @@
         <w:pStyle w:val="ListParagraph"/>
       </w:pPr>
       <w:r>
-        <w:t xml:space="preserve">Git, MS-scripts, Jenkins, VS codebase setup, </w:t>
-      </w:r>
+        <w:t>Git</w:t>
+      </w:r>
+    </w:p>
+    <w:p>
+      <w:pPr>
+        <w:pStyle w:val="ListParagraph"/>
+      </w:pPr>
+      <w:r>
+        <w:t>MS-scripts</w:t>
+      </w:r>
+    </w:p>
+    <w:p>
+      <w:pPr>
+        <w:pStyle w:val="ListParagraph"/>
+      </w:pPr>
+      <w:r>
+        <w:t>Jenkins</w:t>
+      </w:r>
+    </w:p>
+    <w:p>
+      <w:pPr>
+        <w:pStyle w:val="ListParagraph"/>
+      </w:pPr>
+      <w:r>
+        <w:t>VS codebase setup</w:t>
+      </w:r>
+    </w:p>
+    <w:p>
+      <w:pPr>
+        <w:pStyle w:val="ListParagraph"/>
+      </w:pPr>
       <w:proofErr w:type="spellStart"/>
       <w:r>
         <w:t>TestRunner</w:t>
@@ -186,7 +230,21 @@
       </w:r>
       <w:proofErr w:type="spellEnd"/>
       <w:r>
-        <w:t xml:space="preserve"> tests) and DB setup.</w:t>
+        <w:t xml:space="preserve"> tests) </w:t>
+      </w:r>
+    </w:p>
+    <w:p>
+      <w:pPr>
+        <w:pStyle w:val="ListParagraph"/>
+      </w:pPr>
+      <w:r>
+        <w:t>DB setup</w:t>
+      </w:r>
+      <w:r>
+        <w:t xml:space="preserve"> (Optional)</w:t>
+      </w:r>
+      <w:r>
+        <w:t>.</w:t>
       </w:r>
     </w:p>
     <w:p>
@@ -387,7 +445,11 @@
       </w:r>
       <w:proofErr w:type="spellEnd"/>
       <w:r>
-        <w:t xml:space="preserve"> –Source-Directory c:\temp1 –Target-Directory D:\temp1 is provided, then script shall check both arguments are provided and throws error in case any extra argument provided or one of the input argument is missing.</w:t>
+        <w:t xml:space="preserve"> –Source-Directory c:\temp1 –Target-Directory D:\temp1 is provided, then script shall check both arguments are provided </w:t>
+      </w:r>
+      <w:r>
+        <w:lastRenderedPageBreak/>
+        <w:t>and throws error in case any extra argument provided or one of the input argument is missing.</w:t>
       </w:r>
     </w:p>
     <w:p>
@@ -455,7 +517,6 @@
         <w:rPr>
           <w:b/>
         </w:rPr>
-        <w:lastRenderedPageBreak/>
         <w:t>Both the teams</w:t>
       </w:r>
       <w:r>
@@ -552,17 +613,13 @@
     <w:p>
       <w:pPr>
         <w:pStyle w:val="ListParagraph"/>
-        <w:ind w:left="1440"/>
-      </w:pPr>
-    </w:p>
-    <w:p>
-      <w:pPr>
-        <w:pStyle w:val="ListParagraph"/>
         <w:ind w:left="1080"/>
         <w:rPr>
           <w:b/>
         </w:rPr>
       </w:pPr>
+      <w:bookmarkStart w:id="0" w:name="_GoBack"/>
+      <w:bookmarkEnd w:id="0"/>
     </w:p>
     <w:p>
       <w:pPr>
@@ -752,8 +809,6 @@
         <w:pStyle w:val="ListParagraph"/>
         <w:ind w:left="1800"/>
       </w:pPr>
-      <w:bookmarkStart w:id="0" w:name="_GoBack"/>
-      <w:bookmarkEnd w:id="0"/>
     </w:p>
     <w:p>
       <w:pPr>
@@ -861,6 +916,213 @@
     <w:p>
       <w:pPr>
         <w:pStyle w:val="ListParagraph"/>
+      </w:pPr>
+    </w:p>
+    <w:p>
+      <w:pPr>
+        <w:pStyle w:val="ListParagraph"/>
+        <w:rPr>
+          <w:b/>
+        </w:rPr>
+      </w:pPr>
+      <w:r>
+        <w:rPr>
+          <w:b/>
+        </w:rPr>
+        <w:t>Test Runner requirements:</w:t>
+      </w:r>
+    </w:p>
+    <w:p>
+      <w:pPr>
+        <w:pStyle w:val="ListParagraph"/>
+        <w:numPr>
+          <w:ilvl w:val="0"/>
+          <w:numId w:val="12"/>
+        </w:numPr>
+      </w:pPr>
+      <w:r>
+        <w:t>Use C</w:t>
+      </w:r>
+      <w:proofErr w:type="gramStart"/>
+      <w:r>
+        <w:t>#</w:t>
+      </w:r>
+      <w:r>
+        <w:t xml:space="preserve"> ,</w:t>
+      </w:r>
+      <w:proofErr w:type="gramEnd"/>
+      <w:r>
+        <w:t xml:space="preserve"> exe file</w:t>
+      </w:r>
+      <w:r>
+        <w:t>.</w:t>
+      </w:r>
+    </w:p>
+    <w:p>
+      <w:pPr>
+        <w:pStyle w:val="ListParagraph"/>
+        <w:numPr>
+          <w:ilvl w:val="0"/>
+          <w:numId w:val="12"/>
+        </w:numPr>
+      </w:pPr>
+      <w:r>
+        <w:t>Shall contain unit tests.</w:t>
+      </w:r>
+    </w:p>
+    <w:p>
+      <w:pPr>
+        <w:pStyle w:val="ListParagraph"/>
+        <w:numPr>
+          <w:ilvl w:val="0"/>
+          <w:numId w:val="12"/>
+        </w:numPr>
+      </w:pPr>
+      <w:r>
+        <w:t>Should be able to execute “</w:t>
+      </w:r>
+      <w:proofErr w:type="spellStart"/>
+      <w:r>
+        <w:t>Nunit</w:t>
+      </w:r>
+      <w:proofErr w:type="spellEnd"/>
+      <w:r>
+        <w:t>” test assemblies, execute the same and produce HTML results.</w:t>
+      </w:r>
+    </w:p>
+    <w:p>
+      <w:pPr>
+        <w:pStyle w:val="ListParagraph"/>
+        <w:numPr>
+          <w:ilvl w:val="0"/>
+          <w:numId w:val="12"/>
+        </w:numPr>
+      </w:pPr>
+      <w:r>
+        <w:t>Results are consolidated in nature, shall have:</w:t>
+      </w:r>
+    </w:p>
+    <w:p>
+      <w:pPr>
+        <w:pStyle w:val="ListParagraph"/>
+        <w:numPr>
+          <w:ilvl w:val="0"/>
+          <w:numId w:val="13"/>
+        </w:numPr>
+      </w:pPr>
+      <w:r>
+        <w:t>Summary: Total executed, passed, failed, no run</w:t>
+      </w:r>
+    </w:p>
+    <w:p>
+      <w:pPr>
+        <w:pStyle w:val="ListParagraph"/>
+        <w:numPr>
+          <w:ilvl w:val="0"/>
+          <w:numId w:val="13"/>
+        </w:numPr>
+      </w:pPr>
+      <w:r>
+        <w:t>Details of each test being executed:</w:t>
+      </w:r>
+    </w:p>
+    <w:p>
+      <w:pPr>
+        <w:pStyle w:val="ListParagraph"/>
+        <w:ind w:left="1440"/>
+      </w:pPr>
+      <w:r>
+        <w:t>Test name</w:t>
+      </w:r>
+      <w:proofErr w:type="gramStart"/>
+      <w:r>
+        <w:t xml:space="preserve">,  </w:t>
+      </w:r>
+      <w:r>
+        <w:t>S</w:t>
+      </w:r>
+      <w:r>
+        <w:t>tatus</w:t>
+      </w:r>
+      <w:proofErr w:type="gramEnd"/>
+      <w:r>
+        <w:t xml:space="preserve"> (pass/fail), Time consumption, </w:t>
+      </w:r>
+      <w:proofErr w:type="spellStart"/>
+      <w:r>
+        <w:t>Nodename</w:t>
+      </w:r>
+      <w:proofErr w:type="spellEnd"/>
+      <w:r>
+        <w:t>, result file names</w:t>
+      </w:r>
+    </w:p>
+    <w:p>
+      <w:pPr>
+        <w:pStyle w:val="ListParagraph"/>
+        <w:ind w:left="1080"/>
+      </w:pPr>
+    </w:p>
+    <w:p>
+      <w:pPr>
+        <w:pStyle w:val="ListParagraph"/>
+        <w:ind w:left="1080"/>
+        <w:rPr>
+          <w:b/>
+        </w:rPr>
+      </w:pPr>
+      <w:r>
+        <w:rPr>
+          <w:b/>
+        </w:rPr>
+        <w:lastRenderedPageBreak/>
+        <w:t>Input/output:</w:t>
+      </w:r>
+    </w:p>
+    <w:p>
+      <w:pPr>
+        <w:pStyle w:val="ListParagraph"/>
+        <w:ind w:left="1080"/>
+      </w:pPr>
+      <w:r>
+        <w:t xml:space="preserve">Input: Location where test assemblies are available. Tool shall recursively search for </w:t>
+      </w:r>
+      <w:proofErr w:type="spellStart"/>
+      <w:r>
+        <w:t>Nunit</w:t>
+      </w:r>
+      <w:proofErr w:type="spellEnd"/>
+      <w:r>
+        <w:t xml:space="preserve"> assemblies.</w:t>
+      </w:r>
+    </w:p>
+    <w:p>
+      <w:pPr>
+        <w:pStyle w:val="ListParagraph"/>
+        <w:ind w:left="1080"/>
+      </w:pPr>
+      <w:proofErr w:type="spellStart"/>
+      <w:r>
+        <w:t>Outout</w:t>
+      </w:r>
+      <w:proofErr w:type="spellEnd"/>
+      <w:r>
+        <w:t>: Html page with described information being available.</w:t>
+      </w:r>
+    </w:p>
+    <w:p>
+      <w:pPr>
+        <w:pStyle w:val="ListParagraph"/>
+        <w:ind w:left="1080"/>
+      </w:pPr>
+      <w:r>
+        <w:t>Tool returns number of tests processed, in case of all assemblies are addressed. Else negative number in case execution error happened.</w:t>
+      </w:r>
+    </w:p>
+    <w:p>
+      <w:pPr>
+        <w:pStyle w:val="ListParagraph"/>
+        <w:ind w:left="1080"/>
       </w:pPr>
     </w:p>
     <w:sectPr>
@@ -874,8 +1136,8 @@
 </file>
 
 <file path=word/numbering.xml><?xml version="1.0" encoding="utf-8"?>
-<w:numbering xmlns:ve="http://schemas.openxmlformats.org/markup-compatibility/2006" xmlns:o="urn:schemas-microsoft-com:office:office" xmlns:r="http://schemas.openxmlformats.org/officeDocument/2006/relationships" xmlns:m="http://schemas.openxmlformats.org/officeDocument/2006/math" xmlns:v="urn:schemas-microsoft-com:vml" xmlns:wp="http://schemas.openxmlformats.org/drawingml/2006/wordprocessingDrawing" xmlns:w10="urn:schemas-microsoft-com:office:word" xmlns:w="http://schemas.openxmlformats.org/wordprocessingml/2006/main" xmlns:wne="http://schemas.microsoft.com/office/word/2006/wordml">
-  <w:abstractNum w:abstractNumId="0">
+<w:numbering xmlns:wpc="http://schemas.microsoft.com/office/word/2010/wordprocessingCanvas" xmlns:mc="http://schemas.openxmlformats.org/markup-compatibility/2006" xmlns:o="urn:schemas-microsoft-com:office:office" xmlns:r="http://schemas.openxmlformats.org/officeDocument/2006/relationships" xmlns:m="http://schemas.openxmlformats.org/officeDocument/2006/math" xmlns:v="urn:schemas-microsoft-com:vml" xmlns:wp14="http://schemas.microsoft.com/office/word/2010/wordprocessingDrawing" xmlns:wp="http://schemas.openxmlformats.org/drawingml/2006/wordprocessingDrawing" xmlns:w10="urn:schemas-microsoft-com:office:word" xmlns:w="http://schemas.openxmlformats.org/wordprocessingml/2006/main" xmlns:w14="http://schemas.microsoft.com/office/word/2010/wordml" xmlns:w15="http://schemas.microsoft.com/office/word/2012/wordml" xmlns:wpg="http://schemas.microsoft.com/office/word/2010/wordprocessingGroup" xmlns:wpi="http://schemas.microsoft.com/office/word/2010/wordprocessingInk" xmlns:wne="http://schemas.microsoft.com/office/word/2006/wordml" xmlns:wps="http://schemas.microsoft.com/office/word/2010/wordprocessingShape" mc:Ignorable="w14 w15 wp14">
+  <w:abstractNum w:abstractNumId="0" w15:restartNumberingAfterBreak="0">
     <w:nsid w:val="05A37DD5"/>
     <w:multiLevelType w:val="hybridMultilevel"/>
     <w:tmpl w:val="62ACCE9E"/>
@@ -988,7 +1250,7 @@
       </w:rPr>
     </w:lvl>
   </w:abstractNum>
-  <w:abstractNum w:abstractNumId="1">
+  <w:abstractNum w:abstractNumId="1" w15:restartNumberingAfterBreak="0">
     <w:nsid w:val="061E6267"/>
     <w:multiLevelType w:val="hybridMultilevel"/>
     <w:tmpl w:val="12B2BA34"/>
@@ -1077,7 +1339,7 @@
       </w:pPr>
     </w:lvl>
   </w:abstractNum>
-  <w:abstractNum w:abstractNumId="2">
+  <w:abstractNum w:abstractNumId="2" w15:restartNumberingAfterBreak="0">
     <w:nsid w:val="0C0E1A76"/>
     <w:multiLevelType w:val="hybridMultilevel"/>
     <w:tmpl w:val="9AFE7586"/>
@@ -1166,7 +1428,7 @@
       </w:pPr>
     </w:lvl>
   </w:abstractNum>
-  <w:abstractNum w:abstractNumId="3">
+  <w:abstractNum w:abstractNumId="3" w15:restartNumberingAfterBreak="0">
     <w:nsid w:val="177E6988"/>
     <w:multiLevelType w:val="hybridMultilevel"/>
     <w:tmpl w:val="C666B76E"/>
@@ -1255,7 +1517,7 @@
       </w:pPr>
     </w:lvl>
   </w:abstractNum>
-  <w:abstractNum w:abstractNumId="4">
+  <w:abstractNum w:abstractNumId="4" w15:restartNumberingAfterBreak="0">
     <w:nsid w:val="1972690F"/>
     <w:multiLevelType w:val="hybridMultilevel"/>
     <w:tmpl w:val="87C62B02"/>
@@ -1368,7 +1630,7 @@
       </w:rPr>
     </w:lvl>
   </w:abstractNum>
-  <w:abstractNum w:abstractNumId="5">
+  <w:abstractNum w:abstractNumId="5" w15:restartNumberingAfterBreak="0">
     <w:nsid w:val="1CD129EE"/>
     <w:multiLevelType w:val="hybridMultilevel"/>
     <w:tmpl w:val="50CAD2AC"/>
@@ -1457,7 +1719,185 @@
       </w:pPr>
     </w:lvl>
   </w:abstractNum>
-  <w:abstractNum w:abstractNumId="6">
+  <w:abstractNum w:abstractNumId="6" w15:restartNumberingAfterBreak="0">
+    <w:nsid w:val="258F2B3F"/>
+    <w:multiLevelType w:val="hybridMultilevel"/>
+    <w:tmpl w:val="705AC8A0"/>
+    <w:lvl w:ilvl="0" w:tplc="CFC2FE74">
+      <w:start w:val="1"/>
+      <w:numFmt w:val="lowerLetter"/>
+      <w:lvlText w:val="%1."/>
+      <w:lvlJc w:val="left"/>
+      <w:pPr>
+        <w:ind w:left="1440" w:hanging="360"/>
+      </w:pPr>
+      <w:rPr>
+        <w:rFonts w:hint="default"/>
+      </w:rPr>
+    </w:lvl>
+    <w:lvl w:ilvl="1" w:tplc="04090019" w:tentative="1">
+      <w:start w:val="1"/>
+      <w:numFmt w:val="lowerLetter"/>
+      <w:lvlText w:val="%2."/>
+      <w:lvlJc w:val="left"/>
+      <w:pPr>
+        <w:ind w:left="2160" w:hanging="360"/>
+      </w:pPr>
+    </w:lvl>
+    <w:lvl w:ilvl="2" w:tplc="0409001B" w:tentative="1">
+      <w:start w:val="1"/>
+      <w:numFmt w:val="lowerRoman"/>
+      <w:lvlText w:val="%3."/>
+      <w:lvlJc w:val="right"/>
+      <w:pPr>
+        <w:ind w:left="2880" w:hanging="180"/>
+      </w:pPr>
+    </w:lvl>
+    <w:lvl w:ilvl="3" w:tplc="0409000F" w:tentative="1">
+      <w:start w:val="1"/>
+      <w:numFmt w:val="decimal"/>
+      <w:lvlText w:val="%4."/>
+      <w:lvlJc w:val="left"/>
+      <w:pPr>
+        <w:ind w:left="3600" w:hanging="360"/>
+      </w:pPr>
+    </w:lvl>
+    <w:lvl w:ilvl="4" w:tplc="04090019" w:tentative="1">
+      <w:start w:val="1"/>
+      <w:numFmt w:val="lowerLetter"/>
+      <w:lvlText w:val="%5."/>
+      <w:lvlJc w:val="left"/>
+      <w:pPr>
+        <w:ind w:left="4320" w:hanging="360"/>
+      </w:pPr>
+    </w:lvl>
+    <w:lvl w:ilvl="5" w:tplc="0409001B" w:tentative="1">
+      <w:start w:val="1"/>
+      <w:numFmt w:val="lowerRoman"/>
+      <w:lvlText w:val="%6."/>
+      <w:lvlJc w:val="right"/>
+      <w:pPr>
+        <w:ind w:left="5040" w:hanging="180"/>
+      </w:pPr>
+    </w:lvl>
+    <w:lvl w:ilvl="6" w:tplc="0409000F" w:tentative="1">
+      <w:start w:val="1"/>
+      <w:numFmt w:val="decimal"/>
+      <w:lvlText w:val="%7."/>
+      <w:lvlJc w:val="left"/>
+      <w:pPr>
+        <w:ind w:left="5760" w:hanging="360"/>
+      </w:pPr>
+    </w:lvl>
+    <w:lvl w:ilvl="7" w:tplc="04090019" w:tentative="1">
+      <w:start w:val="1"/>
+      <w:numFmt w:val="lowerLetter"/>
+      <w:lvlText w:val="%8."/>
+      <w:lvlJc w:val="left"/>
+      <w:pPr>
+        <w:ind w:left="6480" w:hanging="360"/>
+      </w:pPr>
+    </w:lvl>
+    <w:lvl w:ilvl="8" w:tplc="0409001B" w:tentative="1">
+      <w:start w:val="1"/>
+      <w:numFmt w:val="lowerRoman"/>
+      <w:lvlText w:val="%9."/>
+      <w:lvlJc w:val="right"/>
+      <w:pPr>
+        <w:ind w:left="7200" w:hanging="180"/>
+      </w:pPr>
+    </w:lvl>
+  </w:abstractNum>
+  <w:abstractNum w:abstractNumId="7" w15:restartNumberingAfterBreak="0">
+    <w:nsid w:val="26246DB4"/>
+    <w:multiLevelType w:val="hybridMultilevel"/>
+    <w:tmpl w:val="D98C5434"/>
+    <w:lvl w:ilvl="0" w:tplc="2578C8EE">
+      <w:start w:val="1"/>
+      <w:numFmt w:val="decimal"/>
+      <w:lvlText w:val="%1."/>
+      <w:lvlJc w:val="left"/>
+      <w:pPr>
+        <w:ind w:left="1080" w:hanging="360"/>
+      </w:pPr>
+      <w:rPr>
+        <w:rFonts w:hint="default"/>
+      </w:rPr>
+    </w:lvl>
+    <w:lvl w:ilvl="1" w:tplc="04090019" w:tentative="1">
+      <w:start w:val="1"/>
+      <w:numFmt w:val="lowerLetter"/>
+      <w:lvlText w:val="%2."/>
+      <w:lvlJc w:val="left"/>
+      <w:pPr>
+        <w:ind w:left="1800" w:hanging="360"/>
+      </w:pPr>
+    </w:lvl>
+    <w:lvl w:ilvl="2" w:tplc="0409001B" w:tentative="1">
+      <w:start w:val="1"/>
+      <w:numFmt w:val="lowerRoman"/>
+      <w:lvlText w:val="%3."/>
+      <w:lvlJc w:val="right"/>
+      <w:pPr>
+        <w:ind w:left="2520" w:hanging="180"/>
+      </w:pPr>
+    </w:lvl>
+    <w:lvl w:ilvl="3" w:tplc="0409000F" w:tentative="1">
+      <w:start w:val="1"/>
+      <w:numFmt w:val="decimal"/>
+      <w:lvlText w:val="%4."/>
+      <w:lvlJc w:val="left"/>
+      <w:pPr>
+        <w:ind w:left="3240" w:hanging="360"/>
+      </w:pPr>
+    </w:lvl>
+    <w:lvl w:ilvl="4" w:tplc="04090019" w:tentative="1">
+      <w:start w:val="1"/>
+      <w:numFmt w:val="lowerLetter"/>
+      <w:lvlText w:val="%5."/>
+      <w:lvlJc w:val="left"/>
+      <w:pPr>
+        <w:ind w:left="3960" w:hanging="360"/>
+      </w:pPr>
+    </w:lvl>
+    <w:lvl w:ilvl="5" w:tplc="0409001B" w:tentative="1">
+      <w:start w:val="1"/>
+      <w:numFmt w:val="lowerRoman"/>
+      <w:lvlText w:val="%6."/>
+      <w:lvlJc w:val="right"/>
+      <w:pPr>
+        <w:ind w:left="4680" w:hanging="180"/>
+      </w:pPr>
+    </w:lvl>
+    <w:lvl w:ilvl="6" w:tplc="0409000F" w:tentative="1">
+      <w:start w:val="1"/>
+      <w:numFmt w:val="decimal"/>
+      <w:lvlText w:val="%7."/>
+      <w:lvlJc w:val="left"/>
+      <w:pPr>
+        <w:ind w:left="5400" w:hanging="360"/>
+      </w:pPr>
+    </w:lvl>
+    <w:lvl w:ilvl="7" w:tplc="04090019" w:tentative="1">
+      <w:start w:val="1"/>
+      <w:numFmt w:val="lowerLetter"/>
+      <w:lvlText w:val="%8."/>
+      <w:lvlJc w:val="left"/>
+      <w:pPr>
+        <w:ind w:left="6120" w:hanging="360"/>
+      </w:pPr>
+    </w:lvl>
+    <w:lvl w:ilvl="8" w:tplc="0409001B" w:tentative="1">
+      <w:start w:val="1"/>
+      <w:numFmt w:val="lowerRoman"/>
+      <w:lvlText w:val="%9."/>
+      <w:lvlJc w:val="right"/>
+      <w:pPr>
+        <w:ind w:left="6840" w:hanging="180"/>
+      </w:pPr>
+    </w:lvl>
+  </w:abstractNum>
+  <w:abstractNum w:abstractNumId="8" w15:restartNumberingAfterBreak="0">
     <w:nsid w:val="2CBF50E4"/>
     <w:multiLevelType w:val="hybridMultilevel"/>
     <w:tmpl w:val="1E3E8AD8"/>
@@ -1570,7 +2010,7 @@
       </w:rPr>
     </w:lvl>
   </w:abstractNum>
-  <w:abstractNum w:abstractNumId="7">
+  <w:abstractNum w:abstractNumId="9" w15:restartNumberingAfterBreak="0">
     <w:nsid w:val="359261FE"/>
     <w:multiLevelType w:val="hybridMultilevel"/>
     <w:tmpl w:val="11F41D3E"/>
@@ -1683,7 +2123,7 @@
       </w:rPr>
     </w:lvl>
   </w:abstractNum>
-  <w:abstractNum w:abstractNumId="8">
+  <w:abstractNum w:abstractNumId="10" w15:restartNumberingAfterBreak="0">
     <w:nsid w:val="3DBF7DE1"/>
     <w:multiLevelType w:val="hybridMultilevel"/>
     <w:tmpl w:val="DC10DB88"/>
@@ -1796,7 +2236,7 @@
       </w:rPr>
     </w:lvl>
   </w:abstractNum>
-  <w:abstractNum w:abstractNumId="9">
+  <w:abstractNum w:abstractNumId="11" w15:restartNumberingAfterBreak="0">
     <w:nsid w:val="3F015482"/>
     <w:multiLevelType w:val="hybridMultilevel"/>
     <w:tmpl w:val="C3E83B3E"/>
@@ -1885,7 +2325,7 @@
       </w:pPr>
     </w:lvl>
   </w:abstractNum>
-  <w:abstractNum w:abstractNumId="10">
+  <w:abstractNum w:abstractNumId="12" w15:restartNumberingAfterBreak="0">
     <w:nsid w:val="436F35CA"/>
     <w:multiLevelType w:val="multilevel"/>
     <w:tmpl w:val="9E2463B0"/>
@@ -2010,10 +2450,10 @@
     <w:abstractNumId w:val="5"/>
   </w:num>
   <w:num w:numId="2">
-    <w:abstractNumId w:val="9"/>
+    <w:abstractNumId w:val="11"/>
   </w:num>
   <w:num w:numId="3">
-    <w:abstractNumId w:val="10"/>
+    <w:abstractNumId w:val="12"/>
   </w:num>
   <w:num w:numId="4">
     <w:abstractNumId w:val="1"/>
@@ -2025,25 +2465,31 @@
     <w:abstractNumId w:val="4"/>
   </w:num>
   <w:num w:numId="7">
-    <w:abstractNumId w:val="8"/>
+    <w:abstractNumId w:val="10"/>
   </w:num>
   <w:num w:numId="8">
     <w:abstractNumId w:val="3"/>
   </w:num>
   <w:num w:numId="9">
-    <w:abstractNumId w:val="7"/>
+    <w:abstractNumId w:val="9"/>
   </w:num>
   <w:num w:numId="10">
     <w:abstractNumId w:val="0"/>
   </w:num>
   <w:num w:numId="11">
+    <w:abstractNumId w:val="8"/>
+  </w:num>
+  <w:num w:numId="12">
+    <w:abstractNumId w:val="7"/>
+  </w:num>
+  <w:num w:numId="13">
     <w:abstractNumId w:val="6"/>
   </w:num>
 </w:numbering>
 </file>
 
 <file path=word/styles.xml><?xml version="1.0" encoding="utf-8"?>
-<w:styles xmlns:r="http://schemas.openxmlformats.org/officeDocument/2006/relationships" xmlns:w="http://schemas.openxmlformats.org/wordprocessingml/2006/main">
+<w:styles xmlns:mc="http://schemas.openxmlformats.org/markup-compatibility/2006" xmlns:r="http://schemas.openxmlformats.org/officeDocument/2006/relationships" xmlns:w="http://schemas.openxmlformats.org/wordprocessingml/2006/main" xmlns:w14="http://schemas.microsoft.com/office/word/2010/wordml" xmlns:w15="http://schemas.microsoft.com/office/word/2012/wordml" mc:Ignorable="w14 w15">
   <w:docDefaults>
     <w:rPrDefault>
       <w:rPr>
@@ -2059,144 +2505,378 @@
       </w:pPr>
     </w:pPrDefault>
   </w:docDefaults>
-  <w:latentStyles w:defLockedState="0" w:defUIPriority="99" w:defSemiHidden="1" w:defUnhideWhenUsed="1" w:defQFormat="0" w:count="267">
-    <w:lsdException w:name="Normal" w:semiHidden="0" w:uiPriority="0" w:unhideWhenUsed="0" w:qFormat="1"/>
-    <w:lsdException w:name="heading 1" w:semiHidden="0" w:uiPriority="9" w:unhideWhenUsed="0" w:qFormat="1"/>
-    <w:lsdException w:name="heading 2" w:uiPriority="9" w:qFormat="1"/>
-    <w:lsdException w:name="heading 3" w:uiPriority="9" w:qFormat="1"/>
-    <w:lsdException w:name="heading 4" w:uiPriority="9" w:qFormat="1"/>
-    <w:lsdException w:name="heading 5" w:uiPriority="9" w:qFormat="1"/>
-    <w:lsdException w:name="heading 6" w:uiPriority="9" w:qFormat="1"/>
-    <w:lsdException w:name="heading 7" w:uiPriority="9" w:qFormat="1"/>
-    <w:lsdException w:name="heading 8" w:uiPriority="9" w:qFormat="1"/>
-    <w:lsdException w:name="heading 9" w:uiPriority="9" w:qFormat="1"/>
-    <w:lsdException w:name="toc 1" w:uiPriority="39"/>
-    <w:lsdException w:name="toc 2" w:uiPriority="39"/>
-    <w:lsdException w:name="toc 3" w:uiPriority="39"/>
-    <w:lsdException w:name="toc 4" w:uiPriority="39"/>
-    <w:lsdException w:name="toc 5" w:uiPriority="39"/>
-    <w:lsdException w:name="toc 6" w:uiPriority="39"/>
-    <w:lsdException w:name="toc 7" w:uiPriority="39"/>
-    <w:lsdException w:name="toc 8" w:uiPriority="39"/>
-    <w:lsdException w:name="toc 9" w:uiPriority="39"/>
-    <w:lsdException w:name="caption" w:uiPriority="35" w:qFormat="1"/>
-    <w:lsdException w:name="Title" w:semiHidden="0" w:uiPriority="10" w:unhideWhenUsed="0" w:qFormat="1"/>
-    <w:lsdException w:name="Default Paragraph Font" w:uiPriority="1"/>
-    <w:lsdException w:name="Subtitle" w:semiHidden="0" w:uiPriority="11" w:unhideWhenUsed="0" w:qFormat="1"/>
-    <w:lsdException w:name="Strong" w:semiHidden="0" w:uiPriority="22" w:unhideWhenUsed="0" w:qFormat="1"/>
-    <w:lsdException w:name="Emphasis" w:semiHidden="0" w:uiPriority="20" w:unhideWhenUsed="0" w:qFormat="1"/>
-    <w:lsdException w:name="Table Grid" w:semiHidden="0" w:uiPriority="39" w:unhideWhenUsed="0"/>
-    <w:lsdException w:name="Placeholder Text" w:unhideWhenUsed="0"/>
-    <w:lsdException w:name="No Spacing" w:semiHidden="0" w:uiPriority="1" w:unhideWhenUsed="0" w:qFormat="1"/>
-    <w:lsdException w:name="Light Shading" w:semiHidden="0" w:uiPriority="60" w:unhideWhenUsed="0"/>
-    <w:lsdException w:name="Light List" w:semiHidden="0" w:uiPriority="61" w:unhideWhenUsed="0"/>
-    <w:lsdException w:name="Light Grid" w:semiHidden="0" w:uiPriority="62" w:unhideWhenUsed="0"/>
-    <w:lsdException w:name="Medium Shading 1" w:semiHidden="0" w:uiPriority="63" w:unhideWhenUsed="0"/>
-    <w:lsdException w:name="Medium Shading 2" w:semiHidden="0" w:uiPriority="64" w:unhideWhenUsed="0"/>
-    <w:lsdException w:name="Medium List 1" w:semiHidden="0" w:uiPriority="65" w:unhideWhenUsed="0"/>
-    <w:lsdException w:name="Medium List 2" w:semiHidden="0" w:uiPriority="66" w:unhideWhenUsed="0"/>
-    <w:lsdException w:name="Medium Grid 1" w:semiHidden="0" w:uiPriority="67" w:unhideWhenUsed="0"/>
-    <w:lsdException w:name="Medium Grid 2" w:semiHidden="0" w:uiPriority="68" w:unhideWhenUsed="0"/>
-    <w:lsdException w:name="Medium Grid 3" w:semiHidden="0" w:uiPriority="69" w:unhideWhenUsed="0"/>
-    <w:lsdException w:name="Dark List" w:semiHidden="0" w:uiPriority="70" w:unhideWhenUsed="0"/>
-    <w:lsdException w:name="Colorful Shading" w:semiHidden="0" w:uiPriority="71" w:unhideWhenUsed="0"/>
-    <w:lsdException w:name="Colorful List" w:semiHidden="0" w:uiPriority="72" w:unhideWhenUsed="0"/>
-    <w:lsdException w:name="Colorful Grid" w:semiHidden="0" w:uiPriority="73" w:unhideWhenUsed="0"/>
-    <w:lsdException w:name="Light Shading Accent 1" w:semiHidden="0" w:uiPriority="60" w:unhideWhenUsed="0"/>
-    <w:lsdException w:name="Light List Accent 1" w:semiHidden="0" w:uiPriority="61" w:unhideWhenUsed="0"/>
-    <w:lsdException w:name="Light Grid Accent 1" w:semiHidden="0" w:uiPriority="62" w:unhideWhenUsed="0"/>
-    <w:lsdException w:name="Medium Shading 1 Accent 1" w:semiHidden="0" w:uiPriority="63" w:unhideWhenUsed="0"/>
-    <w:lsdException w:name="Medium Shading 2 Accent 1" w:semiHidden="0" w:uiPriority="64" w:unhideWhenUsed="0"/>
-    <w:lsdException w:name="Medium List 1 Accent 1" w:semiHidden="0" w:uiPriority="65" w:unhideWhenUsed="0"/>
-    <w:lsdException w:name="Revision" w:unhideWhenUsed="0"/>
-    <w:lsdException w:name="List Paragraph" w:semiHidden="0" w:uiPriority="34" w:unhideWhenUsed="0" w:qFormat="1"/>
-    <w:lsdException w:name="Quote" w:semiHidden="0" w:uiPriority="29" w:unhideWhenUsed="0" w:qFormat="1"/>
-    <w:lsdException w:name="Intense Quote" w:semiHidden="0" w:uiPriority="30" w:unhideWhenUsed="0" w:qFormat="1"/>
-    <w:lsdException w:name="Medium List 2 Accent 1" w:semiHidden="0" w:uiPriority="66" w:unhideWhenUsed="0"/>
-    <w:lsdException w:name="Medium Grid 1 Accent 1" w:semiHidden="0" w:uiPriority="67" w:unhideWhenUsed="0"/>
-    <w:lsdException w:name="Medium Grid 2 Accent 1" w:semiHidden="0" w:uiPriority="68" w:unhideWhenUsed="0"/>
-    <w:lsdException w:name="Medium Grid 3 Accent 1" w:semiHidden="0" w:uiPriority="69" w:unhideWhenUsed="0"/>
-    <w:lsdException w:name="Dark List Accent 1" w:semiHidden="0" w:uiPriority="70" w:unhideWhenUsed="0"/>
-    <w:lsdException w:name="Colorful Shading Accent 1" w:semiHidden="0" w:uiPriority="71" w:unhideWhenUsed="0"/>
-    <w:lsdException w:name="Colorful List Accent 1" w:semiHidden="0" w:uiPriority="72" w:unhideWhenUsed="0"/>
-    <w:lsdException w:name="Colorful Grid Accent 1" w:semiHidden="0" w:uiPriority="73" w:unhideWhenUsed="0"/>
-    <w:lsdException w:name="Light Shading Accent 2" w:semiHidden="0" w:uiPriority="60" w:unhideWhenUsed="0"/>
-    <w:lsdException w:name="Light List Accent 2" w:semiHidden="0" w:uiPriority="61" w:unhideWhenUsed="0"/>
-    <w:lsdException w:name="Light Grid Accent 2" w:semiHidden="0" w:uiPriority="62" w:unhideWhenUsed="0"/>
-    <w:lsdException w:name="Medium Shading 1 Accent 2" w:semiHidden="0" w:uiPriority="63" w:unhideWhenUsed="0"/>
-    <w:lsdException w:name="Medium Shading 2 Accent 2" w:semiHidden="0" w:uiPriority="64" w:unhideWhenUsed="0"/>
-    <w:lsdException w:name="Medium List 1 Accent 2" w:semiHidden="0" w:uiPriority="65" w:unhideWhenUsed="0"/>
-    <w:lsdException w:name="Medium List 2 Accent 2" w:semiHidden="0" w:uiPriority="66" w:unhideWhenUsed="0"/>
-    <w:lsdException w:name="Medium Grid 1 Accent 2" w:semiHidden="0" w:uiPriority="67" w:unhideWhenUsed="0"/>
-    <w:lsdException w:name="Medium Grid 2 Accent 2" w:semiHidden="0" w:uiPriority="68" w:unhideWhenUsed="0"/>
-    <w:lsdException w:name="Medium Grid 3 Accent 2" w:semiHidden="0" w:uiPriority="69" w:unhideWhenUsed="0"/>
-    <w:lsdException w:name="Dark List Accent 2" w:semiHidden="0" w:uiPriority="70" w:unhideWhenUsed="0"/>
-    <w:lsdException w:name="Colorful Shading Accent 2" w:semiHidden="0" w:uiPriority="71" w:unhideWhenUsed="0"/>
-    <w:lsdException w:name="Colorful List Accent 2" w:semiHidden="0" w:uiPriority="72" w:unhideWhenUsed="0"/>
-    <w:lsdException w:name="Colorful Grid Accent 2" w:semiHidden="0" w:uiPriority="73" w:unhideWhenUsed="0"/>
-    <w:lsdException w:name="Light Shading Accent 3" w:semiHidden="0" w:uiPriority="60" w:unhideWhenUsed="0"/>
-    <w:lsdException w:name="Light List Accent 3" w:semiHidden="0" w:uiPriority="61" w:unhideWhenUsed="0"/>
-    <w:lsdException w:name="Light Grid Accent 3" w:semiHidden="0" w:uiPriority="62" w:unhideWhenUsed="0"/>
-    <w:lsdException w:name="Medium Shading 1 Accent 3" w:semiHidden="0" w:uiPriority="63" w:unhideWhenUsed="0"/>
-    <w:lsdException w:name="Medium Shading 2 Accent 3" w:semiHidden="0" w:uiPriority="64" w:unhideWhenUsed="0"/>
-    <w:lsdException w:name="Medium List 1 Accent 3" w:semiHidden="0" w:uiPriority="65" w:unhideWhenUsed="0"/>
-    <w:lsdException w:name="Medium List 2 Accent 3" w:semiHidden="0" w:uiPriority="66" w:unhideWhenUsed="0"/>
-    <w:lsdException w:name="Medium Grid 1 Accent 3" w:semiHidden="0" w:uiPriority="67" w:unhideWhenUsed="0"/>
-    <w:lsdException w:name="Medium Grid 2 Accent 3" w:semiHidden="0" w:uiPriority="68" w:unhideWhenUsed="0"/>
-    <w:lsdException w:name="Medium Grid 3 Accent 3" w:semiHidden="0" w:uiPriority="69" w:unhideWhenUsed="0"/>
-    <w:lsdException w:name="Dark List Accent 3" w:semiHidden="0" w:uiPriority="70" w:unhideWhenUsed="0"/>
-    <w:lsdException w:name="Colorful Shading Accent 3" w:semiHidden="0" w:uiPriority="71" w:unhideWhenUsed="0"/>
-    <w:lsdException w:name="Colorful List Accent 3" w:semiHidden="0" w:uiPriority="72" w:unhideWhenUsed="0"/>
-    <w:lsdException w:name="Colorful Grid Accent 3" w:semiHidden="0" w:uiPriority="73" w:unhideWhenUsed="0"/>
-    <w:lsdException w:name="Light Shading Accent 4" w:semiHidden="0" w:uiPriority="60" w:unhideWhenUsed="0"/>
-    <w:lsdException w:name="Light List Accent 4" w:semiHidden="0" w:uiPriority="61" w:unhideWhenUsed="0"/>
-    <w:lsdException w:name="Light Grid Accent 4" w:semiHidden="0" w:uiPriority="62" w:unhideWhenUsed="0"/>
-    <w:lsdException w:name="Medium Shading 1 Accent 4" w:semiHidden="0" w:uiPriority="63" w:unhideWhenUsed="0"/>
-    <w:lsdException w:name="Medium Shading 2 Accent 4" w:semiHidden="0" w:uiPriority="64" w:unhideWhenUsed="0"/>
-    <w:lsdException w:name="Medium List 1 Accent 4" w:semiHidden="0" w:uiPriority="65" w:unhideWhenUsed="0"/>
-    <w:lsdException w:name="Medium List 2 Accent 4" w:semiHidden="0" w:uiPriority="66" w:unhideWhenUsed="0"/>
-    <w:lsdException w:name="Medium Grid 1 Accent 4" w:semiHidden="0" w:uiPriority="67" w:unhideWhenUsed="0"/>
-    <w:lsdException w:name="Medium Grid 2 Accent 4" w:semiHidden="0" w:uiPriority="68" w:unhideWhenUsed="0"/>
-    <w:lsdException w:name="Medium Grid 3 Accent 4" w:semiHidden="0" w:uiPriority="69" w:unhideWhenUsed="0"/>
-    <w:lsdException w:name="Dark List Accent 4" w:semiHidden="0" w:uiPriority="70" w:unhideWhenUsed="0"/>
-    <w:lsdException w:name="Colorful Shading Accent 4" w:semiHidden="0" w:uiPriority="71" w:unhideWhenUsed="0"/>
-    <w:lsdException w:name="Colorful List Accent 4" w:semiHidden="0" w:uiPriority="72" w:unhideWhenUsed="0"/>
-    <w:lsdException w:name="Colorful Grid Accent 4" w:semiHidden="0" w:uiPriority="73" w:unhideWhenUsed="0"/>
-    <w:lsdException w:name="Light Shading Accent 5" w:semiHidden="0" w:uiPriority="60" w:unhideWhenUsed="0"/>
-    <w:lsdException w:name="Light List Accent 5" w:semiHidden="0" w:uiPriority="61" w:unhideWhenUsed="0"/>
-    <w:lsdException w:name="Light Grid Accent 5" w:semiHidden="0" w:uiPriority="62" w:unhideWhenUsed="0"/>
-    <w:lsdException w:name="Medium Shading 1 Accent 5" w:semiHidden="0" w:uiPriority="63" w:unhideWhenUsed="0"/>
-    <w:lsdException w:name="Medium Shading 2 Accent 5" w:semiHidden="0" w:uiPriority="64" w:unhideWhenUsed="0"/>
-    <w:lsdException w:name="Medium List 1 Accent 5" w:semiHidden="0" w:uiPriority="65" w:unhideWhenUsed="0"/>
-    <w:lsdException w:name="Medium List 2 Accent 5" w:semiHidden="0" w:uiPriority="66" w:unhideWhenUsed="0"/>
-    <w:lsdException w:name="Medium Grid 1 Accent 5" w:semiHidden="0" w:uiPriority="67" w:unhideWhenUsed="0"/>
-    <w:lsdException w:name="Medium Grid 2 Accent 5" w:semiHidden="0" w:uiPriority="68" w:unhideWhenUsed="0"/>
-    <w:lsdException w:name="Medium Grid 3 Accent 5" w:semiHidden="0" w:uiPriority="69" w:unhideWhenUsed="0"/>
-    <w:lsdException w:name="Dark List Accent 5" w:semiHidden="0" w:uiPriority="70" w:unhideWhenUsed="0"/>
-    <w:lsdException w:name="Colorful Shading Accent 5" w:semiHidden="0" w:uiPriority="71" w:unhideWhenUsed="0"/>
-    <w:lsdException w:name="Colorful List Accent 5" w:semiHidden="0" w:uiPriority="72" w:unhideWhenUsed="0"/>
-    <w:lsdException w:name="Colorful Grid Accent 5" w:semiHidden="0" w:uiPriority="73" w:unhideWhenUsed="0"/>
-    <w:lsdException w:name="Light Shading Accent 6" w:semiHidden="0" w:uiPriority="60" w:unhideWhenUsed="0"/>
-    <w:lsdException w:name="Light List Accent 6" w:semiHidden="0" w:uiPriority="61" w:unhideWhenUsed="0"/>
-    <w:lsdException w:name="Light Grid Accent 6" w:semiHidden="0" w:uiPriority="62" w:unhideWhenUsed="0"/>
-    <w:lsdException w:name="Medium Shading 1 Accent 6" w:semiHidden="0" w:uiPriority="63" w:unhideWhenUsed="0"/>
-    <w:lsdException w:name="Medium Shading 2 Accent 6" w:semiHidden="0" w:uiPriority="64" w:unhideWhenUsed="0"/>
-    <w:lsdException w:name="Medium List 1 Accent 6" w:semiHidden="0" w:uiPriority="65" w:unhideWhenUsed="0"/>
-    <w:lsdException w:name="Medium List 2 Accent 6" w:semiHidden="0" w:uiPriority="66" w:unhideWhenUsed="0"/>
-    <w:lsdException w:name="Medium Grid 1 Accent 6" w:semiHidden="0" w:uiPriority="67" w:unhideWhenUsed="0"/>
-    <w:lsdException w:name="Medium Grid 2 Accent 6" w:semiHidden="0" w:uiPriority="68" w:unhideWhenUsed="0"/>
-    <w:lsdException w:name="Medium Grid 3 Accent 6" w:semiHidden="0" w:uiPriority="69" w:unhideWhenUsed="0"/>
-    <w:lsdException w:name="Dark List Accent 6" w:semiHidden="0" w:uiPriority="70" w:unhideWhenUsed="0"/>
-    <w:lsdException w:name="Colorful Shading Accent 6" w:semiHidden="0" w:uiPriority="71" w:unhideWhenUsed="0"/>
-    <w:lsdException w:name="Colorful List Accent 6" w:semiHidden="0" w:uiPriority="72" w:unhideWhenUsed="0"/>
-    <w:lsdException w:name="Colorful Grid Accent 6" w:semiHidden="0" w:uiPriority="73" w:unhideWhenUsed="0"/>
-    <w:lsdException w:name="Subtle Emphasis" w:semiHidden="0" w:uiPriority="19" w:unhideWhenUsed="0" w:qFormat="1"/>
-    <w:lsdException w:name="Intense Emphasis" w:semiHidden="0" w:uiPriority="21" w:unhideWhenUsed="0" w:qFormat="1"/>
-    <w:lsdException w:name="Subtle Reference" w:semiHidden="0" w:uiPriority="31" w:unhideWhenUsed="0" w:qFormat="1"/>
-    <w:lsdException w:name="Intense Reference" w:semiHidden="0" w:uiPriority="32" w:unhideWhenUsed="0" w:qFormat="1"/>
-    <w:lsdException w:name="Book Title" w:semiHidden="0" w:uiPriority="33" w:unhideWhenUsed="0" w:qFormat="1"/>
-    <w:lsdException w:name="Bibliography" w:uiPriority="37"/>
-    <w:lsdException w:name="TOC Heading" w:uiPriority="39" w:qFormat="1"/>
+  <w:latentStyles w:defLockedState="0" w:defUIPriority="99" w:defSemiHidden="0" w:defUnhideWhenUsed="0" w:defQFormat="0" w:count="371">
+    <w:lsdException w:name="Normal" w:uiPriority="0" w:qFormat="1"/>
+    <w:lsdException w:name="heading 1" w:uiPriority="9" w:qFormat="1"/>
+    <w:lsdException w:name="heading 2" w:semiHidden="1" w:uiPriority="9" w:unhideWhenUsed="1" w:qFormat="1"/>
+    <w:lsdException w:name="heading 3" w:semiHidden="1" w:uiPriority="9" w:unhideWhenUsed="1" w:qFormat="1"/>
+    <w:lsdException w:name="heading 4" w:semiHidden="1" w:uiPriority="9" w:unhideWhenUsed="1" w:qFormat="1"/>
+    <w:lsdException w:name="heading 5" w:semiHidden="1" w:uiPriority="9" w:unhideWhenUsed="1" w:qFormat="1"/>
+    <w:lsdException w:name="heading 6" w:semiHidden="1" w:uiPriority="9" w:unhideWhenUsed="1" w:qFormat="1"/>
+    <w:lsdException w:name="heading 7" w:semiHidden="1" w:uiPriority="9" w:unhideWhenUsed="1" w:qFormat="1"/>
+    <w:lsdException w:name="heading 8" w:semiHidden="1" w:uiPriority="9" w:unhideWhenUsed="1" w:qFormat="1"/>
+    <w:lsdException w:name="heading 9" w:semiHidden="1" w:uiPriority="9" w:unhideWhenUsed="1" w:qFormat="1"/>
+    <w:lsdException w:name="index 1" w:semiHidden="1" w:unhideWhenUsed="1"/>
+    <w:lsdException w:name="index 2" w:semiHidden="1" w:unhideWhenUsed="1"/>
+    <w:lsdException w:name="index 3" w:semiHidden="1" w:unhideWhenUsed="1"/>
+    <w:lsdException w:name="index 4" w:semiHidden="1" w:unhideWhenUsed="1"/>
+    <w:lsdException w:name="index 5" w:semiHidden="1" w:unhideWhenUsed="1"/>
+    <w:lsdException w:name="index 6" w:semiHidden="1" w:unhideWhenUsed="1"/>
+    <w:lsdException w:name="index 7" w:semiHidden="1" w:unhideWhenUsed="1"/>
+    <w:lsdException w:name="index 8" w:semiHidden="1" w:unhideWhenUsed="1"/>
+    <w:lsdException w:name="index 9" w:semiHidden="1" w:unhideWhenUsed="1"/>
+    <w:lsdException w:name="toc 1" w:semiHidden="1" w:uiPriority="39" w:unhideWhenUsed="1"/>
+    <w:lsdException w:name="toc 2" w:semiHidden="1" w:uiPriority="39" w:unhideWhenUsed="1"/>
+    <w:lsdException w:name="toc 3" w:semiHidden="1" w:uiPriority="39" w:unhideWhenUsed="1"/>
+    <w:lsdException w:name="toc 4" w:semiHidden="1" w:uiPriority="39" w:unhideWhenUsed="1"/>
+    <w:lsdException w:name="toc 5" w:semiHidden="1" w:uiPriority="39" w:unhideWhenUsed="1"/>
+    <w:lsdException w:name="toc 6" w:semiHidden="1" w:uiPriority="39" w:unhideWhenUsed="1"/>
+    <w:lsdException w:name="toc 7" w:semiHidden="1" w:uiPriority="39" w:unhideWhenUsed="1"/>
+    <w:lsdException w:name="toc 8" w:semiHidden="1" w:uiPriority="39" w:unhideWhenUsed="1"/>
+    <w:lsdException w:name="toc 9" w:semiHidden="1" w:uiPriority="39" w:unhideWhenUsed="1"/>
+    <w:lsdException w:name="Normal Indent" w:semiHidden="1" w:unhideWhenUsed="1"/>
+    <w:lsdException w:name="footnote text" w:semiHidden="1" w:unhideWhenUsed="1"/>
+    <w:lsdException w:name="annotation text" w:semiHidden="1" w:unhideWhenUsed="1"/>
+    <w:lsdException w:name="header" w:semiHidden="1" w:unhideWhenUsed="1"/>
+    <w:lsdException w:name="footer" w:semiHidden="1" w:unhideWhenUsed="1"/>
+    <w:lsdException w:name="index heading" w:semiHidden="1" w:unhideWhenUsed="1"/>
+    <w:lsdException w:name="caption" w:semiHidden="1" w:uiPriority="35" w:unhideWhenUsed="1" w:qFormat="1"/>
+    <w:lsdException w:name="table of figures" w:semiHidden="1" w:unhideWhenUsed="1"/>
+    <w:lsdException w:name="envelope address" w:semiHidden="1" w:unhideWhenUsed="1"/>
+    <w:lsdException w:name="envelope return" w:semiHidden="1" w:unhideWhenUsed="1"/>
+    <w:lsdException w:name="footnote reference" w:semiHidden="1" w:unhideWhenUsed="1"/>
+    <w:lsdException w:name="annotation reference" w:semiHidden="1" w:unhideWhenUsed="1"/>
+    <w:lsdException w:name="line number" w:semiHidden="1" w:unhideWhenUsed="1"/>
+    <w:lsdException w:name="page number" w:semiHidden="1" w:unhideWhenUsed="1"/>
+    <w:lsdException w:name="endnote reference" w:semiHidden="1" w:unhideWhenUsed="1"/>
+    <w:lsdException w:name="endnote text" w:semiHidden="1" w:unhideWhenUsed="1"/>
+    <w:lsdException w:name="table of authorities" w:semiHidden="1" w:unhideWhenUsed="1"/>
+    <w:lsdException w:name="macro" w:semiHidden="1" w:unhideWhenUsed="1"/>
+    <w:lsdException w:name="toa heading" w:semiHidden="1" w:unhideWhenUsed="1"/>
+    <w:lsdException w:name="List" w:semiHidden="1" w:unhideWhenUsed="1"/>
+    <w:lsdException w:name="List Bullet" w:semiHidden="1" w:unhideWhenUsed="1"/>
+    <w:lsdException w:name="List Number" w:semiHidden="1" w:unhideWhenUsed="1"/>
+    <w:lsdException w:name="List 2" w:semiHidden="1" w:unhideWhenUsed="1"/>
+    <w:lsdException w:name="List 3" w:semiHidden="1" w:unhideWhenUsed="1"/>
+    <w:lsdException w:name="List 4" w:semiHidden="1" w:unhideWhenUsed="1"/>
+    <w:lsdException w:name="List 5" w:semiHidden="1" w:unhideWhenUsed="1"/>
+    <w:lsdException w:name="List Bullet 2" w:semiHidden="1" w:unhideWhenUsed="1"/>
+    <w:lsdException w:name="List Bullet 3" w:semiHidden="1" w:unhideWhenUsed="1"/>
+    <w:lsdException w:name="List Bullet 4" w:semiHidden="1" w:unhideWhenUsed="1"/>
+    <w:lsdException w:name="List Bullet 5" w:semiHidden="1" w:unhideWhenUsed="1"/>
+    <w:lsdException w:name="List Number 2" w:semiHidden="1" w:unhideWhenUsed="1"/>
+    <w:lsdException w:name="List Number 3" w:semiHidden="1" w:unhideWhenUsed="1"/>
+    <w:lsdException w:name="List Number 4" w:semiHidden="1" w:unhideWhenUsed="1"/>
+    <w:lsdException w:name="List Number 5" w:semiHidden="1" w:unhideWhenUsed="1"/>
+    <w:lsdException w:name="Title" w:uiPriority="10" w:qFormat="1"/>
+    <w:lsdException w:name="Closing" w:semiHidden="1" w:unhideWhenUsed="1"/>
+    <w:lsdException w:name="Signature" w:semiHidden="1" w:unhideWhenUsed="1"/>
+    <w:lsdException w:name="Default Paragraph Font" w:semiHidden="1" w:uiPriority="1" w:unhideWhenUsed="1"/>
+    <w:lsdException w:name="Body Text" w:semiHidden="1" w:unhideWhenUsed="1"/>
+    <w:lsdException w:name="Body Text Indent" w:semiHidden="1" w:unhideWhenUsed="1"/>
+    <w:lsdException w:name="List Continue" w:semiHidden="1" w:unhideWhenUsed="1"/>
+    <w:lsdException w:name="List Continue 2" w:semiHidden="1" w:unhideWhenUsed="1"/>
+    <w:lsdException w:name="List Continue 3" w:semiHidden="1" w:unhideWhenUsed="1"/>
+    <w:lsdException w:name="List Continue 4" w:semiHidden="1" w:unhideWhenUsed="1"/>
+    <w:lsdException w:name="List Continue 5" w:semiHidden="1" w:unhideWhenUsed="1"/>
+    <w:lsdException w:name="Message Header" w:semiHidden="1" w:unhideWhenUsed="1"/>
+    <w:lsdException w:name="Subtitle" w:uiPriority="11" w:qFormat="1"/>
+    <w:lsdException w:name="Salutation" w:semiHidden="1" w:unhideWhenUsed="1"/>
+    <w:lsdException w:name="Date" w:semiHidden="1" w:unhideWhenUsed="1"/>
+    <w:lsdException w:name="Body Text First Indent" w:semiHidden="1" w:unhideWhenUsed="1"/>
+    <w:lsdException w:name="Body Text First Indent 2" w:semiHidden="1" w:unhideWhenUsed="1"/>
+    <w:lsdException w:name="Note Heading" w:semiHidden="1" w:unhideWhenUsed="1"/>
+    <w:lsdException w:name="Body Text 2" w:semiHidden="1" w:unhideWhenUsed="1"/>
+    <w:lsdException w:name="Body Text 3" w:semiHidden="1" w:unhideWhenUsed="1"/>
+    <w:lsdException w:name="Body Text Indent 2" w:semiHidden="1" w:unhideWhenUsed="1"/>
+    <w:lsdException w:name="Body Text Indent 3" w:semiHidden="1" w:unhideWhenUsed="1"/>
+    <w:lsdException w:name="Block Text" w:semiHidden="1" w:unhideWhenUsed="1"/>
+    <w:lsdException w:name="Hyperlink" w:semiHidden="1" w:unhideWhenUsed="1"/>
+    <w:lsdException w:name="FollowedHyperlink" w:semiHidden="1" w:unhideWhenUsed="1"/>
+    <w:lsdException w:name="Strong" w:uiPriority="22" w:qFormat="1"/>
+    <w:lsdException w:name="Emphasis" w:uiPriority="20" w:qFormat="1"/>
+    <w:lsdException w:name="Document Map" w:semiHidden="1" w:unhideWhenUsed="1"/>
+    <w:lsdException w:name="Plain Text" w:semiHidden="1" w:unhideWhenUsed="1"/>
+    <w:lsdException w:name="E-mail Signature" w:semiHidden="1" w:unhideWhenUsed="1"/>
+    <w:lsdException w:name="HTML Top of Form" w:semiHidden="1" w:unhideWhenUsed="1"/>
+    <w:lsdException w:name="HTML Bottom of Form" w:semiHidden="1" w:unhideWhenUsed="1"/>
+    <w:lsdException w:name="Normal (Web)" w:semiHidden="1" w:unhideWhenUsed="1"/>
+    <w:lsdException w:name="HTML Acronym" w:semiHidden="1" w:unhideWhenUsed="1"/>
+    <w:lsdException w:name="HTML Address" w:semiHidden="1" w:unhideWhenUsed="1"/>
+    <w:lsdException w:name="HTML Cite" w:semiHidden="1" w:unhideWhenUsed="1"/>
+    <w:lsdException w:name="HTML Code" w:semiHidden="1" w:unhideWhenUsed="1"/>
+    <w:lsdException w:name="HTML Definition" w:semiHidden="1" w:unhideWhenUsed="1"/>
+    <w:lsdException w:name="HTML Keyboard" w:semiHidden="1" w:unhideWhenUsed="1"/>
+    <w:lsdException w:name="HTML Preformatted" w:semiHidden="1" w:unhideWhenUsed="1"/>
+    <w:lsdException w:name="HTML Sample" w:semiHidden="1" w:unhideWhenUsed="1"/>
+    <w:lsdException w:name="HTML Typewriter" w:semiHidden="1" w:unhideWhenUsed="1"/>
+    <w:lsdException w:name="HTML Variable" w:semiHidden="1" w:unhideWhenUsed="1"/>
+    <w:lsdException w:name="Normal Table" w:semiHidden="1" w:unhideWhenUsed="1"/>
+    <w:lsdException w:name="annotation subject" w:semiHidden="1" w:unhideWhenUsed="1"/>
+    <w:lsdException w:name="No List" w:semiHidden="1" w:unhideWhenUsed="1"/>
+    <w:lsdException w:name="Outline List 1" w:semiHidden="1" w:unhideWhenUsed="1"/>
+    <w:lsdException w:name="Outline List 2" w:semiHidden="1" w:unhideWhenUsed="1"/>
+    <w:lsdException w:name="Outline List 3" w:semiHidden="1" w:unhideWhenUsed="1"/>
+    <w:lsdException w:name="Table Simple 1" w:semiHidden="1" w:unhideWhenUsed="1"/>
+    <w:lsdException w:name="Table Simple 2" w:semiHidden="1" w:unhideWhenUsed="1"/>
+    <w:lsdException w:name="Table Simple 3" w:semiHidden="1" w:unhideWhenUsed="1"/>
+    <w:lsdException w:name="Table Classic 1" w:semiHidden="1" w:unhideWhenUsed="1"/>
+    <w:lsdException w:name="Table Classic 2" w:semiHidden="1" w:unhideWhenUsed="1"/>
+    <w:lsdException w:name="Table Classic 3" w:semiHidden="1" w:unhideWhenUsed="1"/>
+    <w:lsdException w:name="Table Classic 4" w:semiHidden="1" w:unhideWhenUsed="1"/>
+    <w:lsdException w:name="Table Colorful 1" w:semiHidden="1" w:unhideWhenUsed="1"/>
+    <w:lsdException w:name="Table Colorful 2" w:semiHidden="1" w:unhideWhenUsed="1"/>
+    <w:lsdException w:name="Table Colorful 3" w:semiHidden="1" w:unhideWhenUsed="1"/>
+    <w:lsdException w:name="Table Columns 1" w:semiHidden="1" w:unhideWhenUsed="1"/>
+    <w:lsdException w:name="Table Columns 2" w:semiHidden="1" w:unhideWhenUsed="1"/>
+    <w:lsdException w:name="Table Columns 3" w:semiHidden="1" w:unhideWhenUsed="1"/>
+    <w:lsdException w:name="Table Columns 4" w:semiHidden="1" w:unhideWhenUsed="1"/>
+    <w:lsdException w:name="Table Columns 5" w:semiHidden="1" w:unhideWhenUsed="1"/>
+    <w:lsdException w:name="Table Grid 1" w:semiHidden="1" w:unhideWhenUsed="1"/>
+    <w:lsdException w:name="Table Grid 2" w:semiHidden="1" w:unhideWhenUsed="1"/>
+    <w:lsdException w:name="Table Grid 3" w:semiHidden="1" w:unhideWhenUsed="1"/>
+    <w:lsdException w:name="Table Grid 4" w:semiHidden="1" w:unhideWhenUsed="1"/>
+    <w:lsdException w:name="Table Grid 5" w:semiHidden="1" w:unhideWhenUsed="1"/>
+    <w:lsdException w:name="Table Grid 6" w:semiHidden="1" w:unhideWhenUsed="1"/>
+    <w:lsdException w:name="Table Grid 7" w:semiHidden="1" w:unhideWhenUsed="1"/>
+    <w:lsdException w:name="Table Grid 8" w:semiHidden="1" w:unhideWhenUsed="1"/>
+    <w:lsdException w:name="Table List 1" w:semiHidden="1" w:unhideWhenUsed="1"/>
+    <w:lsdException w:name="Table List 2" w:semiHidden="1" w:unhideWhenUsed="1"/>
+    <w:lsdException w:name="Table List 3" w:semiHidden="1" w:unhideWhenUsed="1"/>
+    <w:lsdException w:name="Table List 4" w:semiHidden="1" w:unhideWhenUsed="1"/>
+    <w:lsdException w:name="Table List 5" w:semiHidden="1" w:unhideWhenUsed="1"/>
+    <w:lsdException w:name="Table List 6" w:semiHidden="1" w:unhideWhenUsed="1"/>
+    <w:lsdException w:name="Table List 7" w:semiHidden="1" w:unhideWhenUsed="1"/>
+    <w:lsdException w:name="Table List 8" w:semiHidden="1" w:unhideWhenUsed="1"/>
+    <w:lsdException w:name="Table 3D effects 1" w:semiHidden="1" w:unhideWhenUsed="1"/>
+    <w:lsdException w:name="Table 3D effects 2" w:semiHidden="1" w:unhideWhenUsed="1"/>
+    <w:lsdException w:name="Table 3D effects 3" w:semiHidden="1" w:unhideWhenUsed="1"/>
+    <w:lsdException w:name="Table Contemporary" w:semiHidden="1" w:unhideWhenUsed="1"/>
+    <w:lsdException w:name="Table Elegant" w:semiHidden="1" w:unhideWhenUsed="1"/>
+    <w:lsdException w:name="Table Professional" w:semiHidden="1" w:unhideWhenUsed="1"/>
+    <w:lsdException w:name="Table Subtle 1" w:semiHidden="1" w:unhideWhenUsed="1"/>
+    <w:lsdException w:name="Table Subtle 2" w:semiHidden="1" w:unhideWhenUsed="1"/>
+    <w:lsdException w:name="Table Web 1" w:semiHidden="1" w:unhideWhenUsed="1"/>
+    <w:lsdException w:name="Table Web 2" w:semiHidden="1" w:unhideWhenUsed="1"/>
+    <w:lsdException w:name="Table Web 3" w:semiHidden="1" w:unhideWhenUsed="1"/>
+    <w:lsdException w:name="Balloon Text" w:semiHidden="1" w:unhideWhenUsed="1"/>
+    <w:lsdException w:name="Table Grid" w:uiPriority="39"/>
+    <w:lsdException w:name="Table Theme" w:semiHidden="1" w:unhideWhenUsed="1"/>
+    <w:lsdException w:name="Placeholder Text" w:semiHidden="1"/>
+    <w:lsdException w:name="No Spacing" w:uiPriority="1" w:qFormat="1"/>
+    <w:lsdException w:name="Light Shading" w:uiPriority="60"/>
+    <w:lsdException w:name="Light List" w:uiPriority="61"/>
+    <w:lsdException w:name="Light Grid" w:uiPriority="62"/>
+    <w:lsdException w:name="Medium Shading 1" w:uiPriority="63"/>
+    <w:lsdException w:name="Medium Shading 2" w:uiPriority="64"/>
+    <w:lsdException w:name="Medium List 1" w:uiPriority="65"/>
+    <w:lsdException w:name="Medium List 2" w:uiPriority="66"/>
+    <w:lsdException w:name="Medium Grid 1" w:uiPriority="67"/>
+    <w:lsdException w:name="Medium Grid 2" w:uiPriority="68"/>
+    <w:lsdException w:name="Medium Grid 3" w:uiPriority="69"/>
+    <w:lsdException w:name="Dark List" w:uiPriority="70"/>
+    <w:lsdException w:name="Colorful Shading" w:uiPriority="71"/>
+    <w:lsdException w:name="Colorful List" w:uiPriority="72"/>
+    <w:lsdException w:name="Colorful Grid" w:uiPriority="73"/>
+    <w:lsdException w:name="Light Shading Accent 1" w:uiPriority="60"/>
+    <w:lsdException w:name="Light List Accent 1" w:uiPriority="61"/>
+    <w:lsdException w:name="Light Grid Accent 1" w:uiPriority="62"/>
+    <w:lsdException w:name="Medium Shading 1 Accent 1" w:uiPriority="63"/>
+    <w:lsdException w:name="Medium Shading 2 Accent 1" w:uiPriority="64"/>
+    <w:lsdException w:name="Medium List 1 Accent 1" w:uiPriority="65"/>
+    <w:lsdException w:name="Revision" w:semiHidden="1"/>
+    <w:lsdException w:name="List Paragraph" w:uiPriority="34" w:qFormat="1"/>
+    <w:lsdException w:name="Quote" w:uiPriority="29" w:qFormat="1"/>
+    <w:lsdException w:name="Intense Quote" w:uiPriority="30" w:qFormat="1"/>
+    <w:lsdException w:name="Medium List 2 Accent 1" w:uiPriority="66"/>
+    <w:lsdException w:name="Medium Grid 1 Accent 1" w:uiPriority="67"/>
+    <w:lsdException w:name="Medium Grid 2 Accent 1" w:uiPriority="68"/>
+    <w:lsdException w:name="Medium Grid 3 Accent 1" w:uiPriority="69"/>
+    <w:lsdException w:name="Dark List Accent 1" w:uiPriority="70"/>
+    <w:lsdException w:name="Colorful Shading Accent 1" w:uiPriority="71"/>
+    <w:lsdException w:name="Colorful List Accent 1" w:uiPriority="72"/>
+    <w:lsdException w:name="Colorful Grid Accent 1" w:uiPriority="73"/>
+    <w:lsdException w:name="Light Shading Accent 2" w:uiPriority="60"/>
+    <w:lsdException w:name="Light List Accent 2" w:uiPriority="61"/>
+    <w:lsdException w:name="Light Grid Accent 2" w:uiPriority="62"/>
+    <w:lsdException w:name="Medium Shading 1 Accent 2" w:uiPriority="63"/>
+    <w:lsdException w:name="Medium Shading 2 Accent 2" w:uiPriority="64"/>
+    <w:lsdException w:name="Medium List 1 Accent 2" w:uiPriority="65"/>
+    <w:lsdException w:name="Medium List 2 Accent 2" w:uiPriority="66"/>
+    <w:lsdException w:name="Medium Grid 1 Accent 2" w:uiPriority="67"/>
+    <w:lsdException w:name="Medium Grid 2 Accent 2" w:uiPriority="68"/>
+    <w:lsdException w:name="Medium Grid 3 Accent 2" w:uiPriority="69"/>
+    <w:lsdException w:name="Dark List Accent 2" w:uiPriority="70"/>
+    <w:lsdException w:name="Colorful Shading Accent 2" w:uiPriority="71"/>
+    <w:lsdException w:name="Colorful List Accent 2" w:uiPriority="72"/>
+    <w:lsdException w:name="Colorful Grid Accent 2" w:uiPriority="73"/>
+    <w:lsdException w:name="Light Shading Accent 3" w:uiPriority="60"/>
+    <w:lsdException w:name="Light List Accent 3" w:uiPriority="61"/>
+    <w:lsdException w:name="Light Grid Accent 3" w:uiPriority="62"/>
+    <w:lsdException w:name="Medium Shading 1 Accent 3" w:uiPriority="63"/>
+    <w:lsdException w:name="Medium Shading 2 Accent 3" w:uiPriority="64"/>
+    <w:lsdException w:name="Medium List 1 Accent 3" w:uiPriority="65"/>
+    <w:lsdException w:name="Medium List 2 Accent 3" w:uiPriority="66"/>
+    <w:lsdException w:name="Medium Grid 1 Accent 3" w:uiPriority="67"/>
+    <w:lsdException w:name="Medium Grid 2 Accent 3" w:uiPriority="68"/>
+    <w:lsdException w:name="Medium Grid 3 Accent 3" w:uiPriority="69"/>
+    <w:lsdException w:name="Dark List Accent 3" w:uiPriority="70"/>
+    <w:lsdException w:name="Colorful Shading Accent 3" w:uiPriority="71"/>
+    <w:lsdException w:name="Colorful List Accent 3" w:uiPriority="72"/>
+    <w:lsdException w:name="Colorful Grid Accent 3" w:uiPriority="73"/>
+    <w:lsdException w:name="Light Shading Accent 4" w:uiPriority="60"/>
+    <w:lsdException w:name="Light List Accent 4" w:uiPriority="61"/>
+    <w:lsdException w:name="Light Grid Accent 4" w:uiPriority="62"/>
+    <w:lsdException w:name="Medium Shading 1 Accent 4" w:uiPriority="63"/>
+    <w:lsdException w:name="Medium Shading 2 Accent 4" w:uiPriority="64"/>
+    <w:lsdException w:name="Medium List 1 Accent 4" w:uiPriority="65"/>
+    <w:lsdException w:name="Medium List 2 Accent 4" w:uiPriority="66"/>
+    <w:lsdException w:name="Medium Grid 1 Accent 4" w:uiPriority="67"/>
+    <w:lsdException w:name="Medium Grid 2 Accent 4" w:uiPriority="68"/>
+    <w:lsdException w:name="Medium Grid 3 Accent 4" w:uiPriority="69"/>
+    <w:lsdException w:name="Dark List Accent 4" w:uiPriority="70"/>
+    <w:lsdException w:name="Colorful Shading Accent 4" w:uiPriority="71"/>
+    <w:lsdException w:name="Colorful List Accent 4" w:uiPriority="72"/>
+    <w:lsdException w:name="Colorful Grid Accent 4" w:uiPriority="73"/>
+    <w:lsdException w:name="Light Shading Accent 5" w:uiPriority="60"/>
+    <w:lsdException w:name="Light List Accent 5" w:uiPriority="61"/>
+    <w:lsdException w:name="Light Grid Accent 5" w:uiPriority="62"/>
+    <w:lsdException w:name="Medium Shading 1 Accent 5" w:uiPriority="63"/>
+    <w:lsdException w:name="Medium Shading 2 Accent 5" w:uiPriority="64"/>
+    <w:lsdException w:name="Medium List 1 Accent 5" w:uiPriority="65"/>
+    <w:lsdException w:name="Medium List 2 Accent 5" w:uiPriority="66"/>
+    <w:lsdException w:name="Medium Grid 1 Accent 5" w:uiPriority="67"/>
+    <w:lsdException w:name="Medium Grid 2 Accent 5" w:uiPriority="68"/>
+    <w:lsdException w:name="Medium Grid 3 Accent 5" w:uiPriority="69"/>
+    <w:lsdException w:name="Dark List Accent 5" w:uiPriority="70"/>
+    <w:lsdException w:name="Colorful Shading Accent 5" w:uiPriority="71"/>
+    <w:lsdException w:name="Colorful List Accent 5" w:uiPriority="72"/>
+    <w:lsdException w:name="Colorful Grid Accent 5" w:uiPriority="73"/>
+    <w:lsdException w:name="Light Shading Accent 6" w:uiPriority="60"/>
+    <w:lsdException w:name="Light List Accent 6" w:uiPriority="61"/>
+    <w:lsdException w:name="Light Grid Accent 6" w:uiPriority="62"/>
+    <w:lsdException w:name="Medium Shading 1 Accent 6" w:uiPriority="63"/>
+    <w:lsdException w:name="Medium Shading 2 Accent 6" w:uiPriority="64"/>
+    <w:lsdException w:name="Medium List 1 Accent 6" w:uiPriority="65"/>
+    <w:lsdException w:name="Medium List 2 Accent 6" w:uiPriority="66"/>
+    <w:lsdException w:name="Medium Grid 1 Accent 6" w:uiPriority="67"/>
+    <w:lsdException w:name="Medium Grid 2 Accent 6" w:uiPriority="68"/>
+    <w:lsdException w:name="Medium Grid 3 Accent 6" w:uiPriority="69"/>
+    <w:lsdException w:name="Dark List Accent 6" w:uiPriority="70"/>
+    <w:lsdException w:name="Colorful Shading Accent 6" w:uiPriority="71"/>
+    <w:lsdException w:name="Colorful List Accent 6" w:uiPriority="72"/>
+    <w:lsdException w:name="Colorful Grid Accent 6" w:uiPriority="73"/>
+    <w:lsdException w:name="Subtle Emphasis" w:uiPriority="19" w:qFormat="1"/>
+    <w:lsdException w:name="Intense Emphasis" w:uiPriority="21" w:qFormat="1"/>
+    <w:lsdException w:name="Subtle Reference" w:uiPriority="31" w:qFormat="1"/>
+    <w:lsdException w:name="Intense Reference" w:uiPriority="32" w:qFormat="1"/>
+    <w:lsdException w:name="Book Title" w:uiPriority="33" w:qFormat="1"/>
+    <w:lsdException w:name="Bibliography" w:semiHidden="1" w:uiPriority="37" w:unhideWhenUsed="1"/>
+    <w:lsdException w:name="TOC Heading" w:semiHidden="1" w:uiPriority="39" w:unhideWhenUsed="1" w:qFormat="1"/>
+    <w:lsdException w:name="Plain Table 1" w:uiPriority="41"/>
+    <w:lsdException w:name="Plain Table 2" w:uiPriority="42"/>
+    <w:lsdException w:name="Plain Table 3" w:uiPriority="43"/>
+    <w:lsdException w:name="Plain Table 4" w:uiPriority="44"/>
+    <w:lsdException w:name="Plain Table 5" w:uiPriority="45"/>
+    <w:lsdException w:name="Grid Table Light" w:uiPriority="40"/>
+    <w:lsdException w:name="Grid Table 1 Light" w:uiPriority="46"/>
+    <w:lsdException w:name="Grid Table 2" w:uiPriority="47"/>
+    <w:lsdException w:name="Grid Table 3" w:uiPriority="48"/>
+    <w:lsdException w:name="Grid Table 4" w:uiPriority="49"/>
+    <w:lsdException w:name="Grid Table 5 Dark" w:uiPriority="50"/>
+    <w:lsdException w:name="Grid Table 6 Colorful" w:uiPriority="51"/>
+    <w:lsdException w:name="Grid Table 7 Colorful" w:uiPriority="52"/>
+    <w:lsdException w:name="Grid Table 1 Light Accent 1" w:uiPriority="46"/>
+    <w:lsdException w:name="Grid Table 2 Accent 1" w:uiPriority="47"/>
+    <w:lsdException w:name="Grid Table 3 Accent 1" w:uiPriority="48"/>
+    <w:lsdException w:name="Grid Table 4 Accent 1" w:uiPriority="49"/>
+    <w:lsdException w:name="Grid Table 5 Dark Accent 1" w:uiPriority="50"/>
+    <w:lsdException w:name="Grid Table 6 Colorful Accent 1" w:uiPriority="51"/>
+    <w:lsdException w:name="Grid Table 7 Colorful Accent 1" w:uiPriority="52"/>
+    <w:lsdException w:name="Grid Table 1 Light Accent 2" w:uiPriority="46"/>
+    <w:lsdException w:name="Grid Table 2 Accent 2" w:uiPriority="47"/>
+    <w:lsdException w:name="Grid Table 3 Accent 2" w:uiPriority="48"/>
+    <w:lsdException w:name="Grid Table 4 Accent 2" w:uiPriority="49"/>
+    <w:lsdException w:name="Grid Table 5 Dark Accent 2" w:uiPriority="50"/>
+    <w:lsdException w:name="Grid Table 6 Colorful Accent 2" w:uiPriority="51"/>
+    <w:lsdException w:name="Grid Table 7 Colorful Accent 2" w:uiPriority="52"/>
+    <w:lsdException w:name="Grid Table 1 Light Accent 3" w:uiPriority="46"/>
+    <w:lsdException w:name="Grid Table 2 Accent 3" w:uiPriority="47"/>
+    <w:lsdException w:name="Grid Table 3 Accent 3" w:uiPriority="48"/>
+    <w:lsdException w:name="Grid Table 4 Accent 3" w:uiPriority="49"/>
+    <w:lsdException w:name="Grid Table 5 Dark Accent 3" w:uiPriority="50"/>
+    <w:lsdException w:name="Grid Table 6 Colorful Accent 3" w:uiPriority="51"/>
+    <w:lsdException w:name="Grid Table 7 Colorful Accent 3" w:uiPriority="52"/>
+    <w:lsdException w:name="Grid Table 1 Light Accent 4" w:uiPriority="46"/>
+    <w:lsdException w:name="Grid Table 2 Accent 4" w:uiPriority="47"/>
+    <w:lsdException w:name="Grid Table 3 Accent 4" w:uiPriority="48"/>
+    <w:lsdException w:name="Grid Table 4 Accent 4" w:uiPriority="49"/>
+    <w:lsdException w:name="Grid Table 5 Dark Accent 4" w:uiPriority="50"/>
+    <w:lsdException w:name="Grid Table 6 Colorful Accent 4" w:uiPriority="51"/>
+    <w:lsdException w:name="Grid Table 7 Colorful Accent 4" w:uiPriority="52"/>
+    <w:lsdException w:name="Grid Table 1 Light Accent 5" w:uiPriority="46"/>
+    <w:lsdException w:name="Grid Table 2 Accent 5" w:uiPriority="47"/>
+    <w:lsdException w:name="Grid Table 3 Accent 5" w:uiPriority="48"/>
+    <w:lsdException w:name="Grid Table 4 Accent 5" w:uiPriority="49"/>
+    <w:lsdException w:name="Grid Table 5 Dark Accent 5" w:uiPriority="50"/>
+    <w:lsdException w:name="Grid Table 6 Colorful Accent 5" w:uiPriority="51"/>
+    <w:lsdException w:name="Grid Table 7 Colorful Accent 5" w:uiPriority="52"/>
+    <w:lsdException w:name="Grid Table 1 Light Accent 6" w:uiPriority="46"/>
+    <w:lsdException w:name="Grid Table 2 Accent 6" w:uiPriority="47"/>
+    <w:lsdException w:name="Grid Table 3 Accent 6" w:uiPriority="48"/>
+    <w:lsdException w:name="Grid Table 4 Accent 6" w:uiPriority="49"/>
+    <w:lsdException w:name="Grid Table 5 Dark Accent 6" w:uiPriority="50"/>
+    <w:lsdException w:name="Grid Table 6 Colorful Accent 6" w:uiPriority="51"/>
+    <w:lsdException w:name="Grid Table 7 Colorful Accent 6" w:uiPriority="52"/>
+    <w:lsdException w:name="List Table 1 Light" w:uiPriority="46"/>
+    <w:lsdException w:name="List Table 2" w:uiPriority="47"/>
+    <w:lsdException w:name="List Table 3" w:uiPriority="48"/>
+    <w:lsdException w:name="List Table 4" w:uiPriority="49"/>
+    <w:lsdException w:name="List Table 5 Dark" w:uiPriority="50"/>
+    <w:lsdException w:name="List Table 6 Colorful" w:uiPriority="51"/>
+    <w:lsdException w:name="List Table 7 Colorful" w:uiPriority="52"/>
+    <w:lsdException w:name="List Table 1 Light Accent 1" w:uiPriority="46"/>
+    <w:lsdException w:name="List Table 2 Accent 1" w:uiPriority="47"/>
+    <w:lsdException w:name="List Table 3 Accent 1" w:uiPriority="48"/>
+    <w:lsdException w:name="List Table 4 Accent 1" w:uiPriority="49"/>
+    <w:lsdException w:name="List Table 5 Dark Accent 1" w:uiPriority="50"/>
+    <w:lsdException w:name="List Table 6 Colorful Accent 1" w:uiPriority="51"/>
+    <w:lsdException w:name="List Table 7 Colorful Accent 1" w:uiPriority="52"/>
+    <w:lsdException w:name="List Table 1 Light Accent 2" w:uiPriority="46"/>
+    <w:lsdException w:name="List Table 2 Accent 2" w:uiPriority="47"/>
+    <w:lsdException w:name="List Table 3 Accent 2" w:uiPriority="48"/>
+    <w:lsdException w:name="List Table 4 Accent 2" w:uiPriority="49"/>
+    <w:lsdException w:name="List Table 5 Dark Accent 2" w:uiPriority="50"/>
+    <w:lsdException w:name="List Table 6 Colorful Accent 2" w:uiPriority="51"/>
+    <w:lsdException w:name="List Table 7 Colorful Accent 2" w:uiPriority="52"/>
+    <w:lsdException w:name="List Table 1 Light Accent 3" w:uiPriority="46"/>
+    <w:lsdException w:name="List Table 2 Accent 3" w:uiPriority="47"/>
+    <w:lsdException w:name="List Table 3 Accent 3" w:uiPriority="48"/>
+    <w:lsdException w:name="List Table 4 Accent 3" w:uiPriority="49"/>
+    <w:lsdException w:name="List Table 5 Dark Accent 3" w:uiPriority="50"/>
+    <w:lsdException w:name="List Table 6 Colorful Accent 3" w:uiPriority="51"/>
+    <w:lsdException w:name="List Table 7 Colorful Accent 3" w:uiPriority="52"/>
+    <w:lsdException w:name="List Table 1 Light Accent 4" w:uiPriority="46"/>
+    <w:lsdException w:name="List Table 2 Accent 4" w:uiPriority="47"/>
+    <w:lsdException w:name="List Table 3 Accent 4" w:uiPriority="48"/>
+    <w:lsdException w:name="List Table 4 Accent 4" w:uiPriority="49"/>
+    <w:lsdException w:name="List Table 5 Dark Accent 4" w:uiPriority="50"/>
+    <w:lsdException w:name="List Table 6 Colorful Accent 4" w:uiPriority="51"/>
+    <w:lsdException w:name="List Table 7 Colorful Accent 4" w:uiPriority="52"/>
+    <w:lsdException w:name="List Table 1 Light Accent 5" w:uiPriority="46"/>
+    <w:lsdException w:name="List Table 2 Accent 5" w:uiPriority="47"/>
+    <w:lsdException w:name="List Table 3 Accent 5" w:uiPriority="48"/>
+    <w:lsdException w:name="List Table 4 Accent 5" w:uiPriority="49"/>
+    <w:lsdException w:name="List Table 5 Dark Accent 5" w:uiPriority="50"/>
+    <w:lsdException w:name="List Table 6 Colorful Accent 5" w:uiPriority="51"/>
+    <w:lsdException w:name="List Table 7 Colorful Accent 5" w:uiPriority="52"/>
+    <w:lsdException w:name="List Table 1 Light Accent 6" w:uiPriority="46"/>
+    <w:lsdException w:name="List Table 2 Accent 6" w:uiPriority="47"/>
+    <w:lsdException w:name="List Table 3 Accent 6" w:uiPriority="48"/>
+    <w:lsdException w:name="List Table 4 Accent 6" w:uiPriority="49"/>
+    <w:lsdException w:name="List Table 5 Dark Accent 6" w:uiPriority="50"/>
+    <w:lsdException w:name="List Table 6 Colorful Accent 6" w:uiPriority="51"/>
+    <w:lsdException w:name="List Table 7 Colorful Accent 6" w:uiPriority="52"/>
   </w:latentStyles>
   <w:style w:type="paragraph" w:default="1" w:styleId="Normal">
     <w:name w:val="Normal"/>
@@ -2214,7 +2894,6 @@
     <w:uiPriority w:val="99"/>
     <w:semiHidden/>
     <w:unhideWhenUsed/>
-    <w:qFormat/>
     <w:tblPr>
       <w:tblInd w:w="0" w:type="dxa"/>
       <w:tblCellMar>
@@ -2500,7 +3179,7 @@
   <a:extraClrSchemeLst/>
   <a:extLst>
     <a:ext uri="{05A4C25C-085E-4340-85A3-A5531E510DB2}">
-      <thm15:themeFamily xmlns="" xmlns:thm15="http://schemas.microsoft.com/office/thememl/2012/main" name="Office Theme" id="{62F939B6-93AF-4DB8-9C6B-D6C7DFDC589F}" vid="{4A3C46E8-61CC-4603-A589-7422A47A8E4A}"/>
+      <thm15:themeFamily xmlns:thm15="http://schemas.microsoft.com/office/thememl/2012/main" name="Office Theme" id="{62F939B6-93AF-4DB8-9C6B-D6C7DFDC589F}" vid="{4A3C46E8-61CC-4603-A589-7422A47A8E4A}"/>
     </a:ext>
   </a:extLst>
 </a:theme>

</xml_diff>